<commit_message>
capstone with csv, pdf
</commit_message>
<xml_diff>
--- a/prepcap/DebtReport.docx
+++ b/prepcap/DebtReport.docx
@@ -1548,12 +1548,7 @@
         <w:t>ingly</w:t>
       </w:r>
       <w:r>
-        <w:t>, debt appears to be correlated positively with your family’s income bracke</w:t>
-      </w:r>
-      <w:bookmarkStart w:id="0" w:name="_GoBack"/>
-      <w:bookmarkEnd w:id="0"/>
-      <w:r>
-        <w:t>t, suggesting that instead of using wealth to graduate without debt, families opt to use their wealth to get access to even more capital and pursue even more expensive educations.</w:t>
+        <w:t>, debt appears to be correlated positively with your family’s income bracket, suggesting that instead of using wealth to graduate without debt, families opt to use their wealth to get access to even more capital and pursue even more expensive educations.</w:t>
       </w:r>
     </w:p>
     <w:p>
@@ -1628,7 +1623,21 @@
         <w:t xml:space="preserve"> </w:t>
       </w:r>
       <w:r>
-        <w:t>This dataset initially had repayment and earnings data that could be aggregated to answer this question.</w:t>
+        <w:t>The</w:t>
+      </w:r>
+      <w:r>
+        <w:t xml:space="preserve"> </w:t>
+      </w:r>
+      <w:r>
+        <w:t xml:space="preserve">initial </w:t>
+      </w:r>
+      <w:r>
+        <w:t xml:space="preserve">dataset </w:t>
+      </w:r>
+      <w:bookmarkStart w:id="0" w:name="_GoBack"/>
+      <w:bookmarkEnd w:id="0"/>
+      <w:r>
+        <w:t>had repayment and earnings data that could be aggregated to answer this question.</w:t>
       </w:r>
     </w:p>
     <w:p>
@@ -1670,13 +1679,7 @@
         <w:t>application</w:t>
       </w:r>
       <w:r>
-        <w:t xml:space="preserve"> data (as opposed to ultimate enrollment), and by analyzing school prices against </w:t>
-      </w:r>
-      <w:r>
-        <w:t>income bracket demographics</w:t>
-      </w:r>
-      <w:r>
-        <w:t>, this could be hypothesized.</w:t>
+        <w:t xml:space="preserve"> data (as opposed to ultimate enrollment), and by analyzing school prices against income bracket demographics, this could be hypothesized.</w:t>
       </w:r>
     </w:p>
     <w:p>

</xml_diff>